<commit_message>
add presentation and make changes in passport
</commit_message>
<xml_diff>
--- a/info/ПАСПОРТ ПРОЕКТА.docx
+++ b/info/ПАСПОРТ ПРОЕКТА.docx
@@ -255,62 +255,100 @@
                 <w:szCs w:val="28"/>
               </w:rPr>
             </w:pPr>
-          </w:p>
-          <w:p>
-            <w:pPr>
-              <w:rPr>
-                <w:rFonts w:ascii="Times New Roman" w:hAnsi="Times New Roman" w:cs="Times New Roman"/>
-                <w:sz w:val="28"/>
-                <w:szCs w:val="28"/>
-              </w:rPr>
-            </w:pPr>
-            <w:r>
-              <w:rPr>
-                <w:rFonts w:ascii="Times New Roman" w:hAnsi="Times New Roman" w:cs="Times New Roman"/>
-                <w:sz w:val="28"/>
-                <w:szCs w:val="28"/>
-              </w:rPr>
-              <w:t>С</w:t>
-            </w:r>
-            <w:r>
-              <w:rPr>
-                <w:rFonts w:ascii="Times New Roman" w:hAnsi="Times New Roman" w:cs="Times New Roman"/>
-                <w:sz w:val="28"/>
-                <w:szCs w:val="28"/>
-              </w:rPr>
-              <w:t xml:space="preserve"> помощью</w:t>
-            </w:r>
-            <w:r>
-              <w:rPr>
-                <w:rFonts w:ascii="Times New Roman" w:hAnsi="Times New Roman" w:cs="Times New Roman"/>
-                <w:sz w:val="28"/>
-                <w:szCs w:val="28"/>
-              </w:rPr>
-              <w:t xml:space="preserve"> моего приложения </w:t>
-            </w:r>
-            <w:r>
-              <w:rPr>
-                <w:rFonts w:ascii="Times New Roman" w:hAnsi="Times New Roman" w:cs="Times New Roman"/>
-                <w:sz w:val="28"/>
-                <w:szCs w:val="28"/>
-              </w:rPr>
-              <w:t xml:space="preserve">ученики школы смогут лучше разобраться в построении физических моделей с помощью языка программирования </w:t>
-            </w:r>
-            <w:r>
-              <w:rPr>
-                <w:rFonts w:ascii="Times New Roman" w:hAnsi="Times New Roman" w:cs="Times New Roman"/>
-                <w:sz w:val="28"/>
-                <w:szCs w:val="28"/>
-                <w:lang w:val="en-US"/>
-              </w:rPr>
-              <w:t>Python</w:t>
+            <w:r>
+              <w:rPr>
+                <w:rFonts w:ascii="Times New Roman" w:hAnsi="Times New Roman" w:cs="Times New Roman"/>
+                <w:sz w:val="28"/>
+                <w:szCs w:val="28"/>
+              </w:rPr>
+              <w:t>На уроках информатики на ПК есть только одна физическая модель – пушка.</w:t>
+            </w:r>
+            <w:r>
+              <w:rPr>
+                <w:rFonts w:ascii="Times New Roman" w:hAnsi="Times New Roman" w:cs="Times New Roman"/>
+                <w:sz w:val="28"/>
+                <w:szCs w:val="28"/>
+              </w:rPr>
+              <w:t xml:space="preserve"> Новая модель поможет ученикам учит</w:t>
+            </w:r>
+            <w:r>
+              <w:rPr>
+                <w:rFonts w:ascii="Times New Roman" w:hAnsi="Times New Roman" w:cs="Times New Roman"/>
+                <w:sz w:val="28"/>
+                <w:szCs w:val="28"/>
+              </w:rPr>
+              <w:t>ь</w:t>
+            </w:r>
+            <w:r>
+              <w:rPr>
+                <w:rFonts w:ascii="Times New Roman" w:hAnsi="Times New Roman" w:cs="Times New Roman"/>
+                <w:sz w:val="28"/>
+                <w:szCs w:val="28"/>
+              </w:rPr>
+              <w:t xml:space="preserve">ся эффективнее. </w:t>
+            </w:r>
+            <w:r>
+              <w:rPr>
+                <w:rFonts w:ascii="Times New Roman" w:hAnsi="Times New Roman" w:cs="Times New Roman"/>
+                <w:sz w:val="28"/>
+                <w:szCs w:val="28"/>
+              </w:rPr>
+              <w:t xml:space="preserve">Также, </w:t>
+            </w:r>
+            <w:r>
+              <w:rPr>
+                <w:rFonts w:ascii="Times New Roman" w:hAnsi="Times New Roman" w:cs="Times New Roman"/>
+                <w:sz w:val="28"/>
+                <w:szCs w:val="28"/>
+              </w:rPr>
+              <w:t xml:space="preserve">программа будет помогать в </w:t>
+            </w:r>
+            <w:r>
+              <w:rPr>
+                <w:rFonts w:ascii="Times New Roman" w:hAnsi="Times New Roman" w:cs="Times New Roman"/>
+                <w:sz w:val="28"/>
+                <w:szCs w:val="28"/>
+              </w:rPr>
+              <w:t>решени</w:t>
+            </w:r>
+            <w:r>
+              <w:rPr>
+                <w:rFonts w:ascii="Times New Roman" w:hAnsi="Times New Roman" w:cs="Times New Roman"/>
+                <w:sz w:val="28"/>
+                <w:szCs w:val="28"/>
+              </w:rPr>
+              <w:t>и</w:t>
+            </w:r>
+            <w:r>
+              <w:rPr>
+                <w:rFonts w:ascii="Times New Roman" w:hAnsi="Times New Roman" w:cs="Times New Roman"/>
+                <w:sz w:val="28"/>
+                <w:szCs w:val="28"/>
+              </w:rPr>
+              <w:t xml:space="preserve"> непосредственно </w:t>
+            </w:r>
+            <w:r>
+              <w:rPr>
+                <w:rFonts w:ascii="Times New Roman" w:hAnsi="Times New Roman" w:cs="Times New Roman"/>
+                <w:sz w:val="28"/>
+                <w:szCs w:val="28"/>
+              </w:rPr>
+              <w:t>практической задачи</w:t>
+            </w:r>
+            <w:r>
+              <w:rPr>
+                <w:rFonts w:ascii="Times New Roman" w:hAnsi="Times New Roman" w:cs="Times New Roman"/>
+                <w:sz w:val="28"/>
+                <w:szCs w:val="28"/>
+              </w:rPr>
+              <w:t>.</w:t>
             </w:r>
           </w:p>
         </w:tc>
       </w:tr>
       <w:tr>
         <w:trPr>
-          <w:trHeight w:val="2687"/>
+          <w:trHeight w:val="1978"/>
         </w:trPr>
         <w:tc>
           <w:tcPr>
@@ -342,15 +380,6 @@
           <w:tcPr>
             <w:tcW w:w="6951" w:type="dxa"/>
           </w:tcPr>
-          <w:p>
-            <w:pPr>
-              <w:rPr>
-                <w:rFonts w:ascii="Times New Roman" w:hAnsi="Times New Roman" w:cs="Times New Roman"/>
-                <w:sz w:val="28"/>
-                <w:szCs w:val="28"/>
-              </w:rPr>
-            </w:pPr>
-          </w:p>
           <w:p>
             <w:pPr>
               <w:rPr>
@@ -619,17 +648,7 @@
                 <w:sz w:val="28"/>
                 <w:szCs w:val="28"/>
               </w:rPr>
-              <w:t xml:space="preserve">Написать программу, </w:t>
-            </w:r>
-            <w:bookmarkStart w:id="0" w:name="_GoBack"/>
-            <w:bookmarkEnd w:id="0"/>
-            <w:r>
-              <w:rPr>
-                <w:rFonts w:ascii="Times New Roman" w:hAnsi="Times New Roman" w:cs="Times New Roman"/>
-                <w:sz w:val="28"/>
-                <w:szCs w:val="28"/>
-              </w:rPr>
-              <w:t>рассчитывающую время кипения воды и показывающую график температуры от времени</w:t>
+              <w:t>Написать программу, рассчитывающую время кипения воды и показывающую график температуры от времени</w:t>
             </w:r>
           </w:p>
           <w:p>
@@ -1071,15 +1090,32 @@
                 <w:rFonts w:ascii="Times New Roman" w:hAnsi="Times New Roman" w:cs="Times New Roman"/>
                 <w:sz w:val="28"/>
                 <w:szCs w:val="28"/>
-              </w:rPr>
-            </w:pPr>
-            <w:r>
-              <w:rPr>
-                <w:rFonts w:ascii="Times New Roman" w:hAnsi="Times New Roman" w:cs="Times New Roman"/>
-                <w:sz w:val="28"/>
-                <w:szCs w:val="28"/>
-              </w:rPr>
-              <w:t>Калькулятор расчета времени кипения воды</w:t>
+                <w:lang w:val="en-US"/>
+              </w:rPr>
+            </w:pPr>
+            <w:r>
+              <w:rPr>
+                <w:rFonts w:ascii="Times New Roman" w:hAnsi="Times New Roman" w:cs="Times New Roman"/>
+                <w:sz w:val="28"/>
+                <w:szCs w:val="28"/>
+              </w:rPr>
+              <w:t xml:space="preserve">Модель </w:t>
+            </w:r>
+            <w:r>
+              <w:rPr>
+                <w:rFonts w:ascii="Times New Roman" w:hAnsi="Times New Roman" w:cs="Times New Roman"/>
+                <w:sz w:val="28"/>
+                <w:szCs w:val="28"/>
+              </w:rPr>
+              <w:t>нагревания</w:t>
+            </w:r>
+            <w:r>
+              <w:rPr>
+                <w:rFonts w:ascii="Times New Roman" w:hAnsi="Times New Roman" w:cs="Times New Roman"/>
+                <w:sz w:val="28"/>
+                <w:szCs w:val="28"/>
+              </w:rPr>
+              <w:t xml:space="preserve"> воды</w:t>
             </w:r>
           </w:p>
         </w:tc>
@@ -1150,15 +1186,8 @@
           <w:szCs w:val="28"/>
         </w:rPr>
       </w:pPr>
-      <w:r>
-        <w:rPr>
-          <w:rStyle w:val="a7"/>
-          <w:rFonts w:ascii="Times New Roman" w:hAnsi="Times New Roman"/>
-          <w:sz w:val="28"/>
-          <w:szCs w:val="28"/>
-        </w:rPr>
-        <w:t>Требования к оформлению паспорта проекта</w:t>
-      </w:r>
+      <w:bookmarkStart w:id="0" w:name="_GoBack"/>
+      <w:bookmarkEnd w:id="0"/>
     </w:p>
     <w:p>
       <w:pPr>
@@ -1171,288 +1200,6 @@
           <w:szCs w:val="28"/>
         </w:rPr>
       </w:pPr>
-    </w:p>
-    <w:p>
-      <w:pPr>
-        <w:numPr>
-          <w:ilvl w:val="1"/>
-          <w:numId w:val="2"/>
-        </w:numPr>
-        <w:shd w:val="clear" w:color="auto" w:fill="FFFFFF"/>
-        <w:spacing w:after="0" w:line="360" w:lineRule="auto"/>
-        <w:ind w:right="5"/>
-        <w:jc w:val="both"/>
-        <w:rPr>
-          <w:rFonts w:ascii="Times New Roman" w:hAnsi="Times New Roman" w:cs="Times New Roman"/>
-          <w:sz w:val="28"/>
-          <w:szCs w:val="28"/>
-        </w:rPr>
-      </w:pPr>
-      <w:r>
-        <w:rPr>
-          <w:rFonts w:ascii="Times New Roman" w:hAnsi="Times New Roman" w:cs="Times New Roman"/>
-          <w:sz w:val="28"/>
-          <w:szCs w:val="28"/>
-        </w:rPr>
-        <w:t xml:space="preserve">Тип шрифта - </w:t>
-      </w:r>
-      <w:r>
-        <w:rPr>
-          <w:rFonts w:ascii="Times New Roman" w:hAnsi="Times New Roman" w:cs="Times New Roman"/>
-          <w:sz w:val="28"/>
-          <w:szCs w:val="28"/>
-          <w:lang w:val="en-US"/>
-        </w:rPr>
-        <w:t>Times</w:t>
-      </w:r>
-      <w:r>
-        <w:rPr>
-          <w:rFonts w:ascii="Times New Roman" w:hAnsi="Times New Roman" w:cs="Times New Roman"/>
-          <w:sz w:val="28"/>
-          <w:szCs w:val="28"/>
-        </w:rPr>
-        <w:t xml:space="preserve"> </w:t>
-      </w:r>
-      <w:r>
-        <w:rPr>
-          <w:rFonts w:ascii="Times New Roman" w:hAnsi="Times New Roman" w:cs="Times New Roman"/>
-          <w:sz w:val="28"/>
-          <w:szCs w:val="28"/>
-          <w:lang w:val="en-US"/>
-        </w:rPr>
-        <w:t>New</w:t>
-      </w:r>
-      <w:r>
-        <w:rPr>
-          <w:rFonts w:ascii="Times New Roman" w:hAnsi="Times New Roman" w:cs="Times New Roman"/>
-          <w:sz w:val="28"/>
-          <w:szCs w:val="28"/>
-        </w:rPr>
-        <w:t xml:space="preserve"> </w:t>
-      </w:r>
-      <w:r>
-        <w:rPr>
-          <w:rFonts w:ascii="Times New Roman" w:hAnsi="Times New Roman" w:cs="Times New Roman"/>
-          <w:sz w:val="28"/>
-          <w:szCs w:val="28"/>
-          <w:lang w:val="en-US"/>
-        </w:rPr>
-        <w:t>Roman</w:t>
-      </w:r>
-      <w:r>
-        <w:rPr>
-          <w:rFonts w:ascii="Times New Roman" w:hAnsi="Times New Roman" w:cs="Times New Roman"/>
-          <w:sz w:val="28"/>
-          <w:szCs w:val="28"/>
-        </w:rPr>
-        <w:t>, цвет текста – черный, без установленного начертания, размер текста – 14 пт.</w:t>
-      </w:r>
-    </w:p>
-    <w:p>
-      <w:pPr>
-        <w:numPr>
-          <w:ilvl w:val="1"/>
-          <w:numId w:val="2"/>
-        </w:numPr>
-        <w:shd w:val="clear" w:color="auto" w:fill="FFFFFF"/>
-        <w:spacing w:after="0" w:line="360" w:lineRule="auto"/>
-        <w:ind w:right="5"/>
-        <w:jc w:val="both"/>
-        <w:rPr>
-          <w:rFonts w:ascii="Times New Roman" w:hAnsi="Times New Roman" w:cs="Times New Roman"/>
-          <w:sz w:val="28"/>
-          <w:szCs w:val="28"/>
-        </w:rPr>
-      </w:pPr>
-      <w:r>
-        <w:rPr>
-          <w:rFonts w:ascii="Times New Roman" w:hAnsi="Times New Roman" w:cs="Times New Roman"/>
-          <w:sz w:val="28"/>
-          <w:szCs w:val="28"/>
-        </w:rPr>
-        <w:t>Межстрочный интервал - 1,0</w:t>
-      </w:r>
-      <w:r>
-        <w:rPr>
-          <w:rFonts w:ascii="Times New Roman" w:hAnsi="Times New Roman" w:cs="Times New Roman"/>
-          <w:sz w:val="28"/>
-          <w:szCs w:val="28"/>
-        </w:rPr>
-        <w:t>.</w:t>
-      </w:r>
-    </w:p>
-    <w:p>
-      <w:pPr>
-        <w:numPr>
-          <w:ilvl w:val="1"/>
-          <w:numId w:val="2"/>
-        </w:numPr>
-        <w:shd w:val="clear" w:color="auto" w:fill="FFFFFF"/>
-        <w:spacing w:after="0" w:line="360" w:lineRule="auto"/>
-        <w:ind w:right="5"/>
-        <w:jc w:val="both"/>
-        <w:rPr>
-          <w:rFonts w:ascii="Times New Roman" w:hAnsi="Times New Roman" w:cs="Times New Roman"/>
-          <w:sz w:val="28"/>
-          <w:szCs w:val="28"/>
-        </w:rPr>
-      </w:pPr>
-      <w:r>
-        <w:rPr>
-          <w:rFonts w:ascii="Times New Roman" w:hAnsi="Times New Roman" w:cs="Times New Roman"/>
-          <w:sz w:val="28"/>
-          <w:szCs w:val="28"/>
-        </w:rPr>
-        <w:t xml:space="preserve">Поля: </w:t>
-      </w:r>
-      <w:r>
-        <w:rPr>
-          <w:rFonts w:ascii="Times New Roman" w:hAnsi="Times New Roman" w:cs="Times New Roman"/>
-          <w:sz w:val="28"/>
-          <w:szCs w:val="28"/>
-        </w:rPr>
-        <w:t>все поля 1,27 см.("Узкое")</w:t>
-      </w:r>
-    </w:p>
-    <w:p>
-      <w:pPr>
-        <w:numPr>
-          <w:ilvl w:val="1"/>
-          <w:numId w:val="2"/>
-        </w:numPr>
-        <w:shd w:val="clear" w:color="auto" w:fill="FFFFFF"/>
-        <w:spacing w:after="0" w:line="360" w:lineRule="auto"/>
-        <w:ind w:right="5"/>
-        <w:jc w:val="both"/>
-        <w:rPr>
-          <w:rFonts w:ascii="Times New Roman" w:hAnsi="Times New Roman" w:cs="Times New Roman"/>
-          <w:sz w:val="28"/>
-          <w:szCs w:val="28"/>
-        </w:rPr>
-      </w:pPr>
-      <w:r>
-        <w:rPr>
-          <w:rFonts w:ascii="Times New Roman" w:hAnsi="Times New Roman" w:cs="Times New Roman"/>
-          <w:sz w:val="28"/>
-          <w:szCs w:val="28"/>
-        </w:rPr>
-        <w:t xml:space="preserve">Страницы </w:t>
-      </w:r>
-      <w:r>
-        <w:rPr>
-          <w:rFonts w:ascii="Times New Roman" w:hAnsi="Times New Roman" w:cs="Times New Roman"/>
-          <w:sz w:val="28"/>
-          <w:szCs w:val="28"/>
-        </w:rPr>
-        <w:t>паспорта не нумеруются.</w:t>
-      </w:r>
-    </w:p>
-    <w:p>
-      <w:pPr>
-        <w:numPr>
-          <w:ilvl w:val="1"/>
-          <w:numId w:val="2"/>
-        </w:numPr>
-        <w:shd w:val="clear" w:color="auto" w:fill="FFFFFF"/>
-        <w:spacing w:after="0" w:line="360" w:lineRule="auto"/>
-        <w:ind w:right="5"/>
-        <w:jc w:val="both"/>
-        <w:rPr>
-          <w:rFonts w:ascii="Times New Roman" w:hAnsi="Times New Roman" w:cs="Times New Roman"/>
-          <w:sz w:val="28"/>
-          <w:szCs w:val="28"/>
-        </w:rPr>
-      </w:pPr>
-      <w:r>
-        <w:rPr>
-          <w:rFonts w:ascii="Times New Roman" w:hAnsi="Times New Roman" w:cs="Times New Roman"/>
-          <w:sz w:val="28"/>
-          <w:szCs w:val="28"/>
-        </w:rPr>
-        <w:t>В каждо</w:t>
-      </w:r>
-      <w:r>
-        <w:rPr>
-          <w:rFonts w:ascii="Times New Roman" w:hAnsi="Times New Roman" w:cs="Times New Roman"/>
-          <w:sz w:val="28"/>
-          <w:szCs w:val="28"/>
-        </w:rPr>
-        <w:t>м</w:t>
-      </w:r>
-      <w:r>
-        <w:rPr>
-          <w:rFonts w:ascii="Times New Roman" w:hAnsi="Times New Roman" w:cs="Times New Roman"/>
-          <w:sz w:val="28"/>
-          <w:szCs w:val="28"/>
-        </w:rPr>
-        <w:t xml:space="preserve"> </w:t>
-      </w:r>
-      <w:r>
-        <w:rPr>
-          <w:rFonts w:ascii="Times New Roman" w:hAnsi="Times New Roman" w:cs="Times New Roman"/>
-          <w:sz w:val="28"/>
-          <w:szCs w:val="28"/>
-        </w:rPr>
-        <w:t>блоке паспорта</w:t>
-      </w:r>
-      <w:r>
-        <w:rPr>
-          <w:rFonts w:ascii="Times New Roman" w:hAnsi="Times New Roman" w:cs="Times New Roman"/>
-          <w:sz w:val="28"/>
-          <w:szCs w:val="28"/>
-        </w:rPr>
-        <w:t xml:space="preserve"> текст начинается с заглавной буквы.</w:t>
-      </w:r>
-    </w:p>
-    <w:p>
-      <w:pPr>
-        <w:numPr>
-          <w:ilvl w:val="1"/>
-          <w:numId w:val="2"/>
-        </w:numPr>
-        <w:shd w:val="clear" w:color="auto" w:fill="FFFFFF"/>
-        <w:spacing w:after="0" w:line="360" w:lineRule="auto"/>
-        <w:ind w:right="5"/>
-        <w:jc w:val="both"/>
-        <w:rPr>
-          <w:rFonts w:ascii="Times New Roman" w:hAnsi="Times New Roman" w:cs="Times New Roman"/>
-          <w:sz w:val="28"/>
-          <w:szCs w:val="28"/>
-        </w:rPr>
-      </w:pPr>
-      <w:r>
-        <w:rPr>
-          <w:rFonts w:ascii="Times New Roman" w:hAnsi="Times New Roman" w:cs="Times New Roman"/>
-          <w:sz w:val="28"/>
-          <w:szCs w:val="28"/>
-        </w:rPr>
-        <w:t>В тексте соблюдаются правила расстановки знаков препинания (их «обрамление» пробелами).</w:t>
-      </w:r>
-    </w:p>
-    <w:p>
-      <w:pPr>
-        <w:numPr>
-          <w:ilvl w:val="1"/>
-          <w:numId w:val="2"/>
-        </w:numPr>
-        <w:shd w:val="clear" w:color="auto" w:fill="FFFFFF"/>
-        <w:spacing w:after="0" w:line="360" w:lineRule="auto"/>
-        <w:ind w:right="5"/>
-        <w:jc w:val="both"/>
-        <w:rPr>
-          <w:rFonts w:ascii="Times New Roman" w:hAnsi="Times New Roman" w:cs="Times New Roman"/>
-          <w:sz w:val="28"/>
-          <w:szCs w:val="28"/>
-        </w:rPr>
-      </w:pPr>
-      <w:r>
-        <w:rPr>
-          <w:rFonts w:ascii="Times New Roman" w:hAnsi="Times New Roman" w:cs="Times New Roman"/>
-          <w:sz w:val="28"/>
-          <w:szCs w:val="28"/>
-        </w:rPr>
-        <w:t>Используются «кавычки-елочки».</w:t>
-      </w:r>
     </w:p>
     <w:p/>
     <w:sectPr>
@@ -2166,6 +1913,7 @@
     <w:lsdException w:name="HTML Sample" w:semiHidden="1" w:unhideWhenUsed="1"/>
     <w:lsdException w:name="HTML Typewriter" w:semiHidden="1" w:unhideWhenUsed="1"/>
     <w:lsdException w:name="HTML Variable" w:semiHidden="1" w:unhideWhenUsed="1"/>
+    <w:lsdException w:name="Normal Table" w:semiHidden="1" w:unhideWhenUsed="1"/>
     <w:lsdException w:name="annotation subject" w:semiHidden="1" w:unhideWhenUsed="1"/>
     <w:lsdException w:name="No List" w:semiHidden="1" w:unhideWhenUsed="1"/>
     <w:lsdException w:name="Outline List 1" w:semiHidden="1" w:unhideWhenUsed="1"/>
@@ -2209,8 +1957,10 @@
     <w:lsdException w:name="Table Elegant" w:semiHidden="1" w:unhideWhenUsed="1"/>
     <w:lsdException w:name="Table Professional" w:semiHidden="1" w:unhideWhenUsed="1"/>
     <w:lsdException w:name="Table Subtle 1" w:semiHidden="1" w:unhideWhenUsed="1"/>
+    <w:lsdException w:name="Table Subtle 2" w:semiHidden="1" w:unhideWhenUsed="1"/>
     <w:lsdException w:name="Table Web 1" w:semiHidden="1" w:unhideWhenUsed="1"/>
     <w:lsdException w:name="Table Web 2" w:semiHidden="1" w:unhideWhenUsed="1"/>
+    <w:lsdException w:name="Table Web 3" w:semiHidden="1" w:unhideWhenUsed="1"/>
     <w:lsdException w:name="Balloon Text" w:semiHidden="1" w:unhideWhenUsed="1"/>
     <w:lsdException w:name="Table Grid" w:uiPriority="39"/>
     <w:lsdException w:name="Table Theme" w:semiHidden="1" w:unhideWhenUsed="1"/>

</xml_diff>